<commit_message>
Updated and clean up the document
</commit_message>
<xml_diff>
--- a/stm/documents/algorithm_and_tests/Mass_Cons_ADR_nonlinear_Source.docx
+++ b/stm/documents/algorithm_and_tests/Mass_Cons_ADR_nonlinear_Source.docx
@@ -30,33 +30,64 @@
           <v:shape id="_x0000_i1025" type="#_x0000_t75" style="width:214.55pt;height:30.95pt" o:ole="">
             <v:imagedata r:id="rId4" o:title=""/>
           </v:shape>
-          <o:OLEObject Type="Embed" ProgID="Equation.3" ShapeID="_x0000_i1025" DrawAspect="Content" ObjectID="_1364292300" r:id="rId5"/>
+          <o:OLEObject Type="Embed" ProgID="Equation.3" ShapeID="_x0000_i1025" DrawAspect="Content" ObjectID="_1381594591" r:id="rId5"/>
+        </w:object>
+      </w:r>
+    </w:p>
+    <w:p>
+      <w:pPr>
+        <w:rPr>
+          <w:position w:val="-10"/>
+        </w:rPr>
+      </w:pPr>
+      <w:r>
+        <w:rPr>
+          <w:position w:val="-10"/>
+        </w:rPr>
+        <w:object w:dxaOrig="1240" w:dyaOrig="540">
+          <v:shape id="_x0000_i1028" type="#_x0000_t75" style="width:61.9pt;height:27.35pt" o:ole="">
+            <v:imagedata r:id="rId6" o:title=""/>
+          </v:shape>
+          <o:OLEObject Type="Embed" ProgID="Equation.3" ShapeID="_x0000_i1028" DrawAspect="Content" ObjectID="_1381594592" r:id="rId7"/>
         </w:object>
       </w:r>
     </w:p>
     <w:p>
       <w:r>
         <w:rPr>
-          <w:position w:val="-32"/>
-        </w:rPr>
-        <w:object w:dxaOrig="1520" w:dyaOrig="760">
-          <v:shape id="_x0000_i1026" type="#_x0000_t75" style="width:76.3pt;height:38.15pt" o:ole="">
-            <v:imagedata r:id="rId6" o:title=""/>
+          <w:position w:val="-6"/>
+        </w:rPr>
+        <w:object w:dxaOrig="600" w:dyaOrig="300">
+          <v:shape id="_x0000_i1029" type="#_x0000_t75" style="width:30.25pt;height:15.1pt" o:ole="">
+            <v:imagedata r:id="rId8" o:title=""/>
           </v:shape>
-          <o:OLEObject Type="Embed" ProgID="Equation.3" ShapeID="_x0000_i1026" DrawAspect="Content" ObjectID="_1364292301" r:id="rId7"/>
+          <o:OLEObject Type="Embed" ProgID="Equation.3" ShapeID="_x0000_i1029" DrawAspect="Content" ObjectID="_1381594593" r:id="rId9"/>
         </w:object>
       </w:r>
     </w:p>
     <w:p>
       <w:r>
         <w:rPr>
+          <w:position w:val="-48"/>
+        </w:rPr>
+        <w:object w:dxaOrig="1579" w:dyaOrig="1080">
+          <v:shape id="_x0000_i1026" type="#_x0000_t75" style="width:79.2pt;height:54pt" o:ole="">
+            <v:imagedata r:id="rId10" o:title=""/>
+          </v:shape>
+          <o:OLEObject Type="Embed" ProgID="Equation.3" ShapeID="_x0000_i1026" DrawAspect="Content" ObjectID="_1381594594" r:id="rId11"/>
+        </w:object>
+      </w:r>
+    </w:p>
+    <w:p>
+      <w:r>
+        <w:rPr>
           <w:position w:val="-24"/>
         </w:rPr>
         <w:object w:dxaOrig="1960" w:dyaOrig="620">
           <v:shape id="_x0000_i1027" type="#_x0000_t75" style="width:97.9pt;height:30.95pt" o:ole="">
-            <v:imagedata r:id="rId8" o:title=""/>
+            <v:imagedata r:id="rId12" o:title=""/>
           </v:shape>
-          <o:OLEObject Type="Embed" ProgID="Equation.3" ShapeID="_x0000_i1027" DrawAspect="Content" ObjectID="_1364292302" r:id="rId9"/>
+          <o:OLEObject Type="Embed" ProgID="Equation.3" ShapeID="_x0000_i1027" DrawAspect="Content" ObjectID="_1381594595" r:id="rId13"/>
         </w:object>
       </w:r>
       <w:r>
@@ -64,468 +95,22 @@
       </w:r>
     </w:p>
     <w:p>
+      <w:pPr>
+        <w:rPr>
+          <w:position w:val="-40"/>
+        </w:rPr>
+      </w:pPr>
       <w:r>
         <w:rPr>
-          <w:position w:val="-10"/>
-        </w:rPr>
-        <w:object w:dxaOrig="1219" w:dyaOrig="360">
-          <v:shape id="_x0000_i1028" type="#_x0000_t75" style="width:61.2pt;height:18pt" o:ole="">
-            <v:imagedata r:id="rId10" o:title=""/>
+          <w:position w:val="-20"/>
+        </w:rPr>
+        <w:object w:dxaOrig="2540" w:dyaOrig="620">
+          <v:shape id="_x0000_i1030" type="#_x0000_t75" style="width:127.45pt;height:30.95pt" o:ole="">
+            <v:imagedata r:id="rId14" o:title=""/>
           </v:shape>
-          <o:OLEObject Type="Embed" ProgID="Equation.3" ShapeID="_x0000_i1028" DrawAspect="Content" ObjectID="_1364292303" r:id="rId11"/>
+          <o:OLEObject Type="Embed" ProgID="Equation.3" ShapeID="_x0000_i1030" DrawAspect="Content" ObjectID="_1381594596" r:id="rId15"/>
         </w:object>
       </w:r>
-    </w:p>
-    <w:p>
-      <w:pPr>
-        <w:rPr>
-          <w:position w:val="-24"/>
-        </w:rPr>
-      </w:pPr>
-      <w:r>
-        <w:rPr>
-          <w:position w:val="-24"/>
-        </w:rPr>
-        <w:object w:dxaOrig="4480" w:dyaOrig="620">
-          <v:shape id="_x0000_i1029" type="#_x0000_t75" style="width:223.9pt;height:30.95pt" o:ole="">
-            <v:imagedata r:id="rId12" o:title=""/>
-          </v:shape>
-          <o:OLEObject Type="Embed" ProgID="Equation.3" ShapeID="_x0000_i1029" DrawAspect="Content" ObjectID="_1364292304" r:id="rId13"/>
-        </w:object>
-      </w:r>
-    </w:p>
-    <w:p>
-      <w:pPr>
-        <w:ind w:left="720" w:hanging="720"/>
-        <w:rPr>
-          <w:position w:val="-24"/>
-        </w:rPr>
-      </w:pPr>
-      <w:r>
-        <w:rPr>
-          <w:position w:val="-24"/>
-        </w:rPr>
-        <w:t>The plot of source term is below</w:t>
-      </w:r>
-    </w:p>
-    <w:p>
-      <w:r>
-        <w:rPr>
-          <w:noProof/>
-          <w:position w:val="-24"/>
-        </w:rPr>
-        <w:drawing>
-          <wp:inline distT="0" distB="0" distL="0" distR="0">
-            <wp:extent cx="5330825" cy="4004945"/>
-            <wp:effectExtent l="19050" t="0" r="3175" b="0"/>
-            <wp:docPr id="6" name="Picture 6" descr="C:\Documents and Settings\Kaveh Zamani\Desktop\Source-term.bmp"/>
-            <wp:cNvGraphicFramePr>
-              <a:graphicFrameLocks xmlns:a="http://schemas.openxmlformats.org/drawingml/2006/main" noChangeAspect="1"/>
-            </wp:cNvGraphicFramePr>
-            <a:graphic xmlns:a="http://schemas.openxmlformats.org/drawingml/2006/main">
-              <a:graphicData uri="http://schemas.openxmlformats.org/drawingml/2006/picture">
-                <pic:pic xmlns:pic="http://schemas.openxmlformats.org/drawingml/2006/picture">
-                  <pic:nvPicPr>
-                    <pic:cNvPr id="0" name="Picture 6" descr="C:\Documents and Settings\Kaveh Zamani\Desktop\Source-term.bmp"/>
-                    <pic:cNvPicPr>
-                      <a:picLocks noChangeAspect="1" noChangeArrowheads="1"/>
-                    </pic:cNvPicPr>
-                  </pic:nvPicPr>
-                  <pic:blipFill>
-                    <a:blip r:embed="rId14" cstate="print"/>
-                    <a:srcRect/>
-                    <a:stretch>
-                      <a:fillRect/>
-                    </a:stretch>
-                  </pic:blipFill>
-                  <pic:spPr bwMode="auto">
-                    <a:xfrm>
-                      <a:off x="0" y="0"/>
-                      <a:ext cx="5330825" cy="4004945"/>
-                    </a:xfrm>
-                    <a:prstGeom prst="rect">
-                      <a:avLst/>
-                    </a:prstGeom>
-                    <a:noFill/>
-                    <a:ln w="9525">
-                      <a:noFill/>
-                      <a:miter lim="800000"/>
-                      <a:headEnd/>
-                      <a:tailEnd/>
-                    </a:ln>
-                  </pic:spPr>
-                </pic:pic>
-              </a:graphicData>
-            </a:graphic>
-          </wp:inline>
-        </w:drawing>
-      </w:r>
-    </w:p>
-    <w:p/>
-    <w:p>
-      <w:pPr>
-        <w:tabs>
-          <w:tab w:val="left" w:pos="916"/>
-          <w:tab w:val="left" w:pos="1832"/>
-          <w:tab w:val="left" w:pos="2748"/>
-          <w:tab w:val="left" w:pos="3664"/>
-          <w:tab w:val="left" w:pos="4580"/>
-          <w:tab w:val="left" w:pos="5496"/>
-          <w:tab w:val="left" w:pos="6412"/>
-          <w:tab w:val="left" w:pos="7328"/>
-          <w:tab w:val="left" w:pos="8244"/>
-          <w:tab w:val="left" w:pos="9160"/>
-          <w:tab w:val="left" w:pos="10076"/>
-          <w:tab w:val="left" w:pos="10992"/>
-          <w:tab w:val="left" w:pos="11908"/>
-          <w:tab w:val="left" w:pos="12824"/>
-          <w:tab w:val="left" w:pos="13740"/>
-          <w:tab w:val="left" w:pos="14656"/>
-        </w:tabs>
-        <w:spacing w:after="0" w:line="240" w:lineRule="auto"/>
-        <w:rPr>
-          <w:rFonts w:ascii="Generic Monospace" w:eastAsia="Times New Roman" w:hAnsi="Generic Monospace" w:cs="Courier New"/>
-          <w:color w:val="FF0000"/>
-        </w:rPr>
-      </w:pPr>
-      <w:r>
-        <w:rPr>
-          <w:rFonts w:ascii="Generic Monospace" w:eastAsia="Times New Roman" w:hAnsi="Generic Monospace" w:cs="Courier New"/>
-          <w:color w:val="FF0000"/>
-        </w:rPr>
-        <w:t>c=exp(2*x-t), A=exp(</w:t>
-      </w:r>
-      <w:proofErr w:type="spellStart"/>
-      <w:r>
-        <w:rPr>
-          <w:rFonts w:ascii="Generic Monospace" w:eastAsia="Times New Roman" w:hAnsi="Generic Monospace" w:cs="Courier New"/>
-          <w:color w:val="FF0000"/>
-        </w:rPr>
-        <w:t>x+t</w:t>
-      </w:r>
-      <w:proofErr w:type="spellEnd"/>
-      <w:r>
-        <w:rPr>
-          <w:rFonts w:ascii="Generic Monospace" w:eastAsia="Times New Roman" w:hAnsi="Generic Monospace" w:cs="Courier New"/>
-          <w:color w:val="FF0000"/>
-        </w:rPr>
-        <w:t>),u=exp(-x)-1,D= exp(3*t/2)</w:t>
-      </w:r>
-    </w:p>
-    <w:p>
-      <w:pPr>
-        <w:tabs>
-          <w:tab w:val="left" w:pos="916"/>
-          <w:tab w:val="left" w:pos="1832"/>
-          <w:tab w:val="left" w:pos="2748"/>
-          <w:tab w:val="left" w:pos="3664"/>
-          <w:tab w:val="left" w:pos="4580"/>
-          <w:tab w:val="left" w:pos="5496"/>
-          <w:tab w:val="left" w:pos="6412"/>
-          <w:tab w:val="left" w:pos="7328"/>
-          <w:tab w:val="left" w:pos="8244"/>
-          <w:tab w:val="left" w:pos="9160"/>
-          <w:tab w:val="left" w:pos="10076"/>
-          <w:tab w:val="left" w:pos="10992"/>
-          <w:tab w:val="left" w:pos="11908"/>
-          <w:tab w:val="left" w:pos="12824"/>
-          <w:tab w:val="left" w:pos="13740"/>
-          <w:tab w:val="left" w:pos="14656"/>
-        </w:tabs>
-        <w:spacing w:after="0" w:line="240" w:lineRule="auto"/>
-        <w:rPr>
-          <w:rFonts w:ascii="Generic Monospace" w:eastAsia="Times New Roman" w:hAnsi="Generic Monospace" w:cs="Courier New"/>
-          <w:color w:val="FF0000"/>
-        </w:rPr>
-      </w:pPr>
-      <w:r>
-        <w:rPr>
-          <w:rFonts w:ascii="Generic Monospace" w:eastAsia="Times New Roman" w:hAnsi="Generic Monospace" w:cs="Courier New"/>
-          <w:color w:val="FF0000"/>
-        </w:rPr>
-        <w:t>diff(exp(x+t)*exp(2*x-t),t),diff(exp(x+t)*(exp(-x)-1)*exp(2*x-t),x), diff((exp(-x)-1)*(exp(3*t/2))*diff(exp(2*x-t),x),x)</w:t>
-      </w:r>
-    </w:p>
-    <w:p>
-      <w:pPr>
-        <w:tabs>
-          <w:tab w:val="left" w:pos="916"/>
-          <w:tab w:val="left" w:pos="1832"/>
-          <w:tab w:val="left" w:pos="2748"/>
-          <w:tab w:val="left" w:pos="3664"/>
-          <w:tab w:val="left" w:pos="4580"/>
-          <w:tab w:val="left" w:pos="5496"/>
-          <w:tab w:val="left" w:pos="6412"/>
-          <w:tab w:val="left" w:pos="7328"/>
-          <w:tab w:val="left" w:pos="8244"/>
-          <w:tab w:val="left" w:pos="9160"/>
-          <w:tab w:val="left" w:pos="10076"/>
-          <w:tab w:val="left" w:pos="10992"/>
-          <w:tab w:val="left" w:pos="11908"/>
-          <w:tab w:val="left" w:pos="12824"/>
-          <w:tab w:val="left" w:pos="13740"/>
-          <w:tab w:val="left" w:pos="14656"/>
-        </w:tabs>
-        <w:spacing w:after="0" w:line="240" w:lineRule="auto"/>
-        <w:rPr>
-          <w:rFonts w:ascii="Generic Monospace" w:eastAsia="Times New Roman" w:hAnsi="Generic Monospace" w:cs="Courier New"/>
-          <w:color w:val="FF0000"/>
-        </w:rPr>
-      </w:pPr>
-      <w:r>
-        <w:rPr>
-          <w:rFonts w:ascii="Generic Monospace" w:eastAsia="Times New Roman" w:hAnsi="Generic Monospace" w:cs="Courier New"/>
-          <w:color w:val="FF0000"/>
-        </w:rPr>
-        <w:lastRenderedPageBreak/>
-        <w:t>diff(exp(x+t)*exp(2*x-t),t)+diff(exp(x+t)*(exp(-x)-1)*exp(2*x-t),x)- diff((exp(-x)-1)*(exp(3*t/2))*diff(exp(2*x-t),x),x)</w:t>
-      </w:r>
-    </w:p>
-    <w:p>
-      <w:pPr>
-        <w:tabs>
-          <w:tab w:val="left" w:pos="916"/>
-          <w:tab w:val="left" w:pos="1832"/>
-          <w:tab w:val="left" w:pos="2748"/>
-          <w:tab w:val="left" w:pos="3664"/>
-          <w:tab w:val="left" w:pos="4580"/>
-          <w:tab w:val="left" w:pos="5496"/>
-          <w:tab w:val="left" w:pos="6412"/>
-          <w:tab w:val="left" w:pos="7328"/>
-          <w:tab w:val="left" w:pos="8244"/>
-          <w:tab w:val="left" w:pos="9160"/>
-          <w:tab w:val="left" w:pos="10076"/>
-          <w:tab w:val="left" w:pos="10992"/>
-          <w:tab w:val="left" w:pos="11908"/>
-          <w:tab w:val="left" w:pos="12824"/>
-          <w:tab w:val="left" w:pos="13740"/>
-          <w:tab w:val="left" w:pos="14656"/>
-        </w:tabs>
-        <w:spacing w:after="0" w:line="240" w:lineRule="auto"/>
-        <w:rPr>
-          <w:rFonts w:ascii="Generic Monospace" w:eastAsia="Times New Roman" w:hAnsi="Generic Monospace" w:cs="Courier New"/>
-          <w:color w:val="FF0000"/>
-        </w:rPr>
-      </w:pPr>
-      <w:r>
-        <w:rPr>
-          <w:rFonts w:ascii="Generic Monospace" w:eastAsia="Times New Roman" w:hAnsi="Generic Monospace" w:cs="Courier New"/>
-          <w:color w:val="FF0000"/>
-        </w:rPr>
-        <w:t>diff(exp(x+t)*exp(2*x-t),t)+diff(exp(x+t)*(exp(-x)-1)*exp(2*x-t),x)- diff((exp(-x)-1)*(exp(S*t))*diff(exp(2*x-t),x),x)</w:t>
-      </w:r>
-    </w:p>
-    <w:p/>
-    <w:p>
-      <w:r>
-        <w:rPr>
-          <w:position w:val="-48"/>
-        </w:rPr>
-        <w:object w:dxaOrig="1579" w:dyaOrig="1080">
-          <v:shape id="_x0000_i1030" type="#_x0000_t75" style="width:79.2pt;height:54pt" o:ole="">
-            <v:imagedata r:id="rId15" o:title=""/>
-          </v:shape>
-          <o:OLEObject Type="Embed" ProgID="Equation.3" ShapeID="_x0000_i1030" DrawAspect="Content" ObjectID="_1364292305" r:id="rId16"/>
-        </w:object>
-      </w:r>
-    </w:p>
-    <w:p>
-      <w:r>
-        <w:rPr>
-          <w:position w:val="-24"/>
-        </w:rPr>
-        <w:object w:dxaOrig="1960" w:dyaOrig="620">
-          <v:shape id="_x0000_i1031" type="#_x0000_t75" style="width:97.9pt;height:30.95pt" o:ole="">
-            <v:imagedata r:id="rId8" o:title=""/>
-          </v:shape>
-          <o:OLEObject Type="Embed" ProgID="Equation.3" ShapeID="_x0000_i1031" DrawAspect="Content" ObjectID="_1364292306" r:id="rId17"/>
-        </w:object>
-      </w:r>
-      <w:r>
-        <w:t xml:space="preserve">        Mass conservative</w:t>
-      </w:r>
-    </w:p>
-    <w:p>
-      <w:r>
-        <w:rPr>
-          <w:rFonts w:ascii="Times New Roman" w:hAnsi="Times New Roman" w:cs="Times New Roman"/>
-          <w:noProof/>
-          <w:sz w:val="24"/>
-          <w:szCs w:val="24"/>
-        </w:rPr>
-        <w:drawing>
-          <wp:inline distT="0" distB="0" distL="0" distR="0">
-            <wp:extent cx="2377440" cy="575945"/>
-            <wp:effectExtent l="19050" t="0" r="3810" b="0"/>
-            <wp:docPr id="13" name="Picture 13"/>
-            <wp:cNvGraphicFramePr>
-              <a:graphicFrameLocks xmlns:a="http://schemas.openxmlformats.org/drawingml/2006/main" noChangeAspect="1"/>
-            </wp:cNvGraphicFramePr>
-            <a:graphic xmlns:a="http://schemas.openxmlformats.org/drawingml/2006/main">
-              <a:graphicData uri="http://schemas.openxmlformats.org/drawingml/2006/picture">
-                <pic:pic xmlns:pic="http://schemas.openxmlformats.org/drawingml/2006/picture">
-                  <pic:nvPicPr>
-                    <pic:cNvPr id="0" name="Picture 13"/>
-                    <pic:cNvPicPr>
-                      <a:picLocks noChangeAspect="1" noChangeArrowheads="1"/>
-                    </pic:cNvPicPr>
-                  </pic:nvPicPr>
-                  <pic:blipFill>
-                    <a:blip r:embed="rId18" cstate="print"/>
-                    <a:srcRect/>
-                    <a:stretch>
-                      <a:fillRect/>
-                    </a:stretch>
-                  </pic:blipFill>
-                  <pic:spPr bwMode="auto">
-                    <a:xfrm>
-                      <a:off x="0" y="0"/>
-                      <a:ext cx="2377440" cy="575945"/>
-                    </a:xfrm>
-                    <a:prstGeom prst="rect">
-                      <a:avLst/>
-                    </a:prstGeom>
-                    <a:noFill/>
-                    <a:ln w="9525">
-                      <a:noFill/>
-                      <a:miter lim="800000"/>
-                      <a:headEnd/>
-                      <a:tailEnd/>
-                    </a:ln>
-                  </pic:spPr>
-                </pic:pic>
-              </a:graphicData>
-            </a:graphic>
-          </wp:inline>
-        </w:drawing>
-      </w:r>
-    </w:p>
-    <w:p>
-      <w:r>
-        <w:rPr>
-          <w:rFonts w:ascii="Times New Roman" w:hAnsi="Times New Roman" w:cs="Times New Roman"/>
-          <w:noProof/>
-          <w:sz w:val="24"/>
-          <w:szCs w:val="24"/>
-        </w:rPr>
-        <w:drawing>
-          <wp:inline distT="0" distB="0" distL="0" distR="0">
-            <wp:extent cx="3337560" cy="1618615"/>
-            <wp:effectExtent l="19050" t="0" r="0" b="0"/>
-            <wp:docPr id="16" name="Picture 16"/>
-            <wp:cNvGraphicFramePr>
-              <a:graphicFrameLocks xmlns:a="http://schemas.openxmlformats.org/drawingml/2006/main" noChangeAspect="1"/>
-            </wp:cNvGraphicFramePr>
-            <a:graphic xmlns:a="http://schemas.openxmlformats.org/drawingml/2006/main">
-              <a:graphicData uri="http://schemas.openxmlformats.org/drawingml/2006/picture">
-                <pic:pic xmlns:pic="http://schemas.openxmlformats.org/drawingml/2006/picture">
-                  <pic:nvPicPr>
-                    <pic:cNvPr id="0" name="Picture 16"/>
-                    <pic:cNvPicPr>
-                      <a:picLocks noChangeAspect="1" noChangeArrowheads="1"/>
-                    </pic:cNvPicPr>
-                  </pic:nvPicPr>
-                  <pic:blipFill>
-                    <a:blip r:embed="rId19" cstate="print"/>
-                    <a:srcRect/>
-                    <a:stretch>
-                      <a:fillRect/>
-                    </a:stretch>
-                  </pic:blipFill>
-                  <pic:spPr bwMode="auto">
-                    <a:xfrm>
-                      <a:off x="0" y="0"/>
-                      <a:ext cx="3337560" cy="1618615"/>
-                    </a:xfrm>
-                    <a:prstGeom prst="rect">
-                      <a:avLst/>
-                    </a:prstGeom>
-                    <a:noFill/>
-                    <a:ln w="9525">
-                      <a:noFill/>
-                      <a:miter lim="800000"/>
-                      <a:headEnd/>
-                      <a:tailEnd/>
-                    </a:ln>
-                  </pic:spPr>
-                </pic:pic>
-              </a:graphicData>
-            </a:graphic>
-          </wp:inline>
-        </w:drawing>
-      </w:r>
-    </w:p>
-    <w:p>
-      <w:r>
-        <w:rPr>
-          <w:position w:val="-10"/>
-        </w:rPr>
-        <w:object w:dxaOrig="1240" w:dyaOrig="540">
-          <v:shape id="_x0000_i1032" type="#_x0000_t75" style="width:61.9pt;height:27.35pt" o:ole="">
-            <v:imagedata r:id="rId20" o:title=""/>
-          </v:shape>
-          <o:OLEObject Type="Embed" ProgID="Equation.3" ShapeID="_x0000_i1032" DrawAspect="Content" ObjectID="_1364292307" r:id="rId21"/>
-        </w:object>
-      </w:r>
-    </w:p>
-    <w:p>
-      <w:pPr>
-        <w:rPr>
-          <w:position w:val="-40"/>
-        </w:rPr>
-      </w:pPr>
-      <w:r>
-        <w:rPr>
-          <w:position w:val="-40"/>
-        </w:rPr>
-        <w:object w:dxaOrig="3680" w:dyaOrig="920">
-          <v:shape id="_x0000_i1033" type="#_x0000_t75" style="width:184.3pt;height:46.1pt" o:ole="">
-            <v:imagedata r:id="rId22" o:title=""/>
-          </v:shape>
-          <o:OLEObject Type="Embed" ProgID="Equation.3" ShapeID="_x0000_i1033" DrawAspect="Content" ObjectID="_1364292308" r:id="rId23"/>
-        </w:object>
-      </w:r>
-    </w:p>
-    <w:p>
-      <w:pPr>
-        <w:rPr>
-          <w:position w:val="-40"/>
-        </w:rPr>
-      </w:pPr>
-      <w:r>
-        <w:rPr>
-          <w:position w:val="-40"/>
-        </w:rPr>
-        <w:t xml:space="preserve">for plot </w:t>
-      </w:r>
-    </w:p>
-    <w:p>
-      <w:pPr>
-        <w:rPr>
-          <w:position w:val="-40"/>
-        </w:rPr>
-      </w:pPr>
-      <w:proofErr w:type="spellStart"/>
-      <w:r>
-        <w:rPr>
-          <w:position w:val="-40"/>
-        </w:rPr>
-        <w:t>ezmesh</w:t>
-      </w:r>
-      <w:proofErr w:type="spellEnd"/>
-      <w:r>
-        <w:rPr>
-          <w:position w:val="-40"/>
-        </w:rPr>
-        <w:t>('exp(y)*exp(.5*x-y)*(1-2*exp(x/2))',[0,1],[0,1])</w:t>
-      </w:r>
-    </w:p>
-    <w:p>
-      <w:pPr>
-        <w:rPr>
-          <w:position w:val="-40"/>
-        </w:rPr>
-      </w:pPr>
     </w:p>
     <w:p/>
     <w:sectPr>

</xml_diff>